<commit_message>
Plot names adjusted by changing "-" into "_"
</commit_message>
<xml_diff>
--- a/Fitbit challenge.docx
+++ b/Fitbit challenge.docx
@@ -52,19 +52,7 @@
         <w:t xml:space="preserve">understanding lifestyle patterns of the users so that </w:t>
       </w:r>
       <w:r>
-        <w:t xml:space="preserve">personalised approaches can be </w:t>
-      </w:r>
-      <w:r>
-        <w:t>develop</w:t>
-      </w:r>
-      <w:r>
-        <w:t>ed</w:t>
-      </w:r>
-      <w:r>
-        <w:t xml:space="preserve"> </w:t>
-      </w:r>
-      <w:r>
-        <w:t xml:space="preserve">to boost fitness. </w:t>
+        <w:t xml:space="preserve">personalised approaches can be developed to boost fitness. </w:t>
       </w:r>
     </w:p>
     <w:p>
@@ -873,13 +861,7 @@
         <w:t>Meanwhile</w:t>
       </w:r>
       <w:r>
-        <w:t xml:space="preserve">, I </w:t>
-      </w:r>
-      <w:r>
-        <w:t xml:space="preserve">also </w:t>
-      </w:r>
-      <w:r>
-        <w:t>create a PowerBI file (</w:t>
+        <w:t>, I create a PowerBI file (</w:t>
       </w:r>
       <w:r>
         <w:t>UserDescription.pbix</w:t>
@@ -888,7 +870,13 @@
         <w:t xml:space="preserve">) to present a more intuitive and interactive visualisation. </w:t>
       </w:r>
       <w:r>
-        <w:t>We can easily check the Fitbit usage of a user over selected time periods and look into the data of a single date by highlighting the corresponding bar.</w:t>
+        <w:t xml:space="preserve">We can easily check the Fitbit usage of a user over selected time periods and look into the data of a single </w:t>
+      </w:r>
+      <w:r>
+        <w:t>day</w:t>
+      </w:r>
+      <w:r>
+        <w:t xml:space="preserve"> by highlighting the corresponding bar.</w:t>
       </w:r>
     </w:p>
     <w:p>

</xml_diff>